<commit_message>
Deployed e94083f with MkDocs version: 1.1.2
</commit_message>
<xml_diff>
--- a/files/CEU Letterhead- HLRI.docx
+++ b/files/CEU Letterhead- HLRI.docx
@@ -1,6 +1,6 @@
 
 <file path=word/document.xml><?xml version="1.0" encoding="utf-8"?>
-<w:document xmlns:wpc="http://schemas.microsoft.com/office/word/2010/wordprocessingCanvas" xmlns:cx="http://schemas.microsoft.com/office/drawing/2014/chartex" xmlns:cx1="http://schemas.microsoft.com/office/drawing/2015/9/8/chartex" xmlns:cx2="http://schemas.microsoft.com/office/drawing/2015/10/21/chartex" xmlns:cx3="http://schemas.microsoft.com/office/drawing/2016/5/9/chartex" xmlns:cx4="http://schemas.microsoft.com/office/drawing/2016/5/10/chartex" xmlns:cx5="http://schemas.microsoft.com/office/drawing/2016/5/11/chartex" xmlns:cx6="http://schemas.microsoft.com/office/drawing/2016/5/12/chartex" xmlns:cx7="http://schemas.microsoft.com/office/drawing/2016/5/13/chartex" xmlns:cx8="http://schemas.microsoft.com/office/drawing/2016/5/14/chartex" xmlns:mc="http://schemas.openxmlformats.org/markup-compatibility/2006" xmlns:aink="http://schemas.microsoft.com/office/drawing/2016/ink" xmlns:am3d="http://schemas.microsoft.com/office/drawing/2017/model3d" xmlns:o="urn:schemas-microsoft-com:office:office" xmlns:r="http://schemas.openxmlformats.org/officeDocument/2006/relationships" xmlns:m="http://schemas.openxmlformats.org/officeDocument/2006/math" xmlns:v="urn:schemas-microsoft-com:vml" xmlns:wp14="http://schemas.microsoft.com/office/word/2010/wordprocessingDrawing" xmlns:wp="http://schemas.openxmlformats.org/drawingml/2006/wordprocessingDrawing" xmlns:w10="urn:schemas-microsoft-com:office:word" xmlns:w="http://schemas.openxmlformats.org/wordprocessingml/2006/main" xmlns:w14="http://schemas.microsoft.com/office/word/2010/wordml" xmlns:w15="http://schemas.microsoft.com/office/word/2012/wordml" xmlns:w16cex="http://schemas.microsoft.com/office/word/2018/wordml/cex" xmlns:w16cid="http://schemas.microsoft.com/office/word/2016/wordml/cid" xmlns:w16="http://schemas.microsoft.com/office/word/2018/wordml" xmlns:w16sdtdh="http://schemas.microsoft.com/office/word/2020/wordml/sdtdatahash" xmlns:w16se="http://schemas.microsoft.com/office/word/2015/wordml/symex" xmlns:wpg="http://schemas.microsoft.com/office/word/2010/wordprocessingGroup" xmlns:wpi="http://schemas.microsoft.com/office/word/2010/wordprocessingInk" xmlns:wne="http://schemas.microsoft.com/office/word/2006/wordml" xmlns:wps="http://schemas.microsoft.com/office/word/2010/wordprocessingShape" mc:Ignorable="w14 w15 w16se w16cid w16 w16cex w16sdtdh wp14">
+<w:document xmlns:wpc="http://schemas.microsoft.com/office/word/2010/wordprocessingCanvas" xmlns:cx="http://schemas.microsoft.com/office/drawing/2014/chartex" xmlns:cx1="http://schemas.microsoft.com/office/drawing/2015/9/8/chartex" xmlns:cx2="http://schemas.microsoft.com/office/drawing/2015/10/21/chartex" xmlns:cx3="http://schemas.microsoft.com/office/drawing/2016/5/9/chartex" xmlns:cx4="http://schemas.microsoft.com/office/drawing/2016/5/10/chartex" xmlns:cx5="http://schemas.microsoft.com/office/drawing/2016/5/11/chartex" xmlns:cx6="http://schemas.microsoft.com/office/drawing/2016/5/12/chartex" xmlns:cx7="http://schemas.microsoft.com/office/drawing/2016/5/13/chartex" xmlns:cx8="http://schemas.microsoft.com/office/drawing/2016/5/14/chartex" xmlns:mc="http://schemas.openxmlformats.org/markup-compatibility/2006" xmlns:aink="http://schemas.microsoft.com/office/drawing/2016/ink" xmlns:am3d="http://schemas.microsoft.com/office/drawing/2017/model3d" xmlns:o="urn:schemas-microsoft-com:office:office" xmlns:oel="http://schemas.microsoft.com/office/2019/extlst" xmlns:r="http://schemas.openxmlformats.org/officeDocument/2006/relationships" xmlns:m="http://schemas.openxmlformats.org/officeDocument/2006/math" xmlns:v="urn:schemas-microsoft-com:vml" xmlns:wp14="http://schemas.microsoft.com/office/word/2010/wordprocessingDrawing" xmlns:wp="http://schemas.openxmlformats.org/drawingml/2006/wordprocessingDrawing" xmlns:w10="urn:schemas-microsoft-com:office:word" xmlns:w="http://schemas.openxmlformats.org/wordprocessingml/2006/main" xmlns:w14="http://schemas.microsoft.com/office/word/2010/wordml" xmlns:w15="http://schemas.microsoft.com/office/word/2012/wordml" xmlns:w16cex="http://schemas.microsoft.com/office/word/2018/wordml/cex" xmlns:w16cid="http://schemas.microsoft.com/office/word/2016/wordml/cid" xmlns:w16="http://schemas.microsoft.com/office/word/2018/wordml" xmlns:w16sdtdh="http://schemas.microsoft.com/office/word/2020/wordml/sdtdatahash" xmlns:w16se="http://schemas.microsoft.com/office/word/2015/wordml/symex" xmlns:wpg="http://schemas.microsoft.com/office/word/2010/wordprocessingGroup" xmlns:wpi="http://schemas.microsoft.com/office/word/2010/wordprocessingInk" xmlns:wne="http://schemas.microsoft.com/office/word/2006/wordml" xmlns:wps="http://schemas.microsoft.com/office/word/2010/wordprocessingShape" mc:Ignorable="w14 w15 w16se w16cid w16 w16cex w16sdtdh wp14">
   <w:body>
     <w:p>
       <w:pPr>
@@ -72,9 +72,12 @@
       </w:r>
     </w:p>
     <w:sectPr>
-      <w:headerReference w:type="default" r:id="rId6"/>
-      <w:headerReference w:type="first" r:id="rId7"/>
-      <w:footerReference w:type="first" r:id="rId8"/>
+      <w:headerReference w:type="even" r:id="rId6"/>
+      <w:headerReference w:type="default" r:id="rId7"/>
+      <w:footerReference w:type="even" r:id="rId8"/>
+      <w:footerReference w:type="default" r:id="rId9"/>
+      <w:headerReference w:type="first" r:id="rId10"/>
+      <w:footerReference w:type="first" r:id="rId11"/>
       <w:pgSz w:w="11906" w:h="16838" w:code="9"/>
       <w:pgMar w:top="1440" w:right="1440" w:bottom="1440" w:left="1440" w:header="709" w:footer="709" w:gutter="0"/>
       <w:cols w:space="708"/>
@@ -86,7 +89,7 @@
 </file>
 
 <file path=word/endnotes.xml><?xml version="1.0" encoding="utf-8"?>
-<w:endnotes xmlns:wpc="http://schemas.microsoft.com/office/word/2010/wordprocessingCanvas" xmlns:cx="http://schemas.microsoft.com/office/drawing/2014/chartex" xmlns:cx1="http://schemas.microsoft.com/office/drawing/2015/9/8/chartex" xmlns:cx2="http://schemas.microsoft.com/office/drawing/2015/10/21/chartex" xmlns:cx3="http://schemas.microsoft.com/office/drawing/2016/5/9/chartex" xmlns:cx4="http://schemas.microsoft.com/office/drawing/2016/5/10/chartex" xmlns:cx5="http://schemas.microsoft.com/office/drawing/2016/5/11/chartex" xmlns:cx6="http://schemas.microsoft.com/office/drawing/2016/5/12/chartex" xmlns:cx7="http://schemas.microsoft.com/office/drawing/2016/5/13/chartex" xmlns:cx8="http://schemas.microsoft.com/office/drawing/2016/5/14/chartex" xmlns:mc="http://schemas.openxmlformats.org/markup-compatibility/2006" xmlns:aink="http://schemas.microsoft.com/office/drawing/2016/ink" xmlns:am3d="http://schemas.microsoft.com/office/drawing/2017/model3d" xmlns:o="urn:schemas-microsoft-com:office:office" xmlns:r="http://schemas.openxmlformats.org/officeDocument/2006/relationships" xmlns:m="http://schemas.openxmlformats.org/officeDocument/2006/math" xmlns:v="urn:schemas-microsoft-com:vml" xmlns:wp14="http://schemas.microsoft.com/office/word/2010/wordprocessingDrawing" xmlns:wp="http://schemas.openxmlformats.org/drawingml/2006/wordprocessingDrawing" xmlns:w10="urn:schemas-microsoft-com:office:word" xmlns:w="http://schemas.openxmlformats.org/wordprocessingml/2006/main" xmlns:w14="http://schemas.microsoft.com/office/word/2010/wordml" xmlns:w15="http://schemas.microsoft.com/office/word/2012/wordml" xmlns:w16cex="http://schemas.microsoft.com/office/word/2018/wordml/cex" xmlns:w16cid="http://schemas.microsoft.com/office/word/2016/wordml/cid" xmlns:w16="http://schemas.microsoft.com/office/word/2018/wordml" xmlns:w16sdtdh="http://schemas.microsoft.com/office/word/2020/wordml/sdtdatahash" xmlns:w16se="http://schemas.microsoft.com/office/word/2015/wordml/symex" xmlns:wpg="http://schemas.microsoft.com/office/word/2010/wordprocessingGroup" xmlns:wpi="http://schemas.microsoft.com/office/word/2010/wordprocessingInk" xmlns:wne="http://schemas.microsoft.com/office/word/2006/wordml" xmlns:wps="http://schemas.microsoft.com/office/word/2010/wordprocessingShape" mc:Ignorable="w14 w15 w16se w16cid w16 w16cex w16sdtdh wp14">
+<w:endnotes xmlns:wpc="http://schemas.microsoft.com/office/word/2010/wordprocessingCanvas" xmlns:cx="http://schemas.microsoft.com/office/drawing/2014/chartex" xmlns:cx1="http://schemas.microsoft.com/office/drawing/2015/9/8/chartex" xmlns:cx2="http://schemas.microsoft.com/office/drawing/2015/10/21/chartex" xmlns:cx3="http://schemas.microsoft.com/office/drawing/2016/5/9/chartex" xmlns:cx4="http://schemas.microsoft.com/office/drawing/2016/5/10/chartex" xmlns:cx5="http://schemas.microsoft.com/office/drawing/2016/5/11/chartex" xmlns:cx6="http://schemas.microsoft.com/office/drawing/2016/5/12/chartex" xmlns:cx7="http://schemas.microsoft.com/office/drawing/2016/5/13/chartex" xmlns:cx8="http://schemas.microsoft.com/office/drawing/2016/5/14/chartex" xmlns:mc="http://schemas.openxmlformats.org/markup-compatibility/2006" xmlns:aink="http://schemas.microsoft.com/office/drawing/2016/ink" xmlns:am3d="http://schemas.microsoft.com/office/drawing/2017/model3d" xmlns:o="urn:schemas-microsoft-com:office:office" xmlns:oel="http://schemas.microsoft.com/office/2019/extlst" xmlns:r="http://schemas.openxmlformats.org/officeDocument/2006/relationships" xmlns:m="http://schemas.openxmlformats.org/officeDocument/2006/math" xmlns:v="urn:schemas-microsoft-com:vml" xmlns:wp14="http://schemas.microsoft.com/office/word/2010/wordprocessingDrawing" xmlns:wp="http://schemas.openxmlformats.org/drawingml/2006/wordprocessingDrawing" xmlns:w10="urn:schemas-microsoft-com:office:word" xmlns:w="http://schemas.openxmlformats.org/wordprocessingml/2006/main" xmlns:w14="http://schemas.microsoft.com/office/word/2010/wordml" xmlns:w15="http://schemas.microsoft.com/office/word/2012/wordml" xmlns:w16cex="http://schemas.microsoft.com/office/word/2018/wordml/cex" xmlns:w16cid="http://schemas.microsoft.com/office/word/2016/wordml/cid" xmlns:w16="http://schemas.microsoft.com/office/word/2018/wordml" xmlns:w16sdtdh="http://schemas.microsoft.com/office/word/2020/wordml/sdtdatahash" xmlns:w16se="http://schemas.microsoft.com/office/word/2015/wordml/symex" xmlns:wpg="http://schemas.microsoft.com/office/word/2010/wordprocessingGroup" xmlns:wpi="http://schemas.microsoft.com/office/word/2010/wordprocessingInk" xmlns:wne="http://schemas.microsoft.com/office/word/2006/wordml" xmlns:wps="http://schemas.microsoft.com/office/word/2010/wordprocessingShape" mc:Ignorable="w14 w15 w16se w16cid w16 w16cex w16sdtdh wp14">
   <w:endnote w:type="separator" w:id="-1">
     <w:p>
       <w:pPr>
@@ -111,7 +114,27 @@
 </file>
 
 <file path=word/footer1.xml><?xml version="1.0" encoding="utf-8"?>
-<w:ftr xmlns:wpc="http://schemas.microsoft.com/office/word/2010/wordprocessingCanvas" xmlns:cx="http://schemas.microsoft.com/office/drawing/2014/chartex" xmlns:cx1="http://schemas.microsoft.com/office/drawing/2015/9/8/chartex" xmlns:cx2="http://schemas.microsoft.com/office/drawing/2015/10/21/chartex" xmlns:cx3="http://schemas.microsoft.com/office/drawing/2016/5/9/chartex" xmlns:cx4="http://schemas.microsoft.com/office/drawing/2016/5/10/chartex" xmlns:cx5="http://schemas.microsoft.com/office/drawing/2016/5/11/chartex" xmlns:cx6="http://schemas.microsoft.com/office/drawing/2016/5/12/chartex" xmlns:cx7="http://schemas.microsoft.com/office/drawing/2016/5/13/chartex" xmlns:cx8="http://schemas.microsoft.com/office/drawing/2016/5/14/chartex" xmlns:mc="http://schemas.openxmlformats.org/markup-compatibility/2006" xmlns:aink="http://schemas.microsoft.com/office/drawing/2016/ink" xmlns:am3d="http://schemas.microsoft.com/office/drawing/2017/model3d" xmlns:o="urn:schemas-microsoft-com:office:office" xmlns:r="http://schemas.openxmlformats.org/officeDocument/2006/relationships" xmlns:m="http://schemas.openxmlformats.org/officeDocument/2006/math" xmlns:v="urn:schemas-microsoft-com:vml" xmlns:wp14="http://schemas.microsoft.com/office/word/2010/wordprocessingDrawing" xmlns:wp="http://schemas.openxmlformats.org/drawingml/2006/wordprocessingDrawing" xmlns:w10="urn:schemas-microsoft-com:office:word" xmlns:w="http://schemas.openxmlformats.org/wordprocessingml/2006/main" xmlns:w14="http://schemas.microsoft.com/office/word/2010/wordml" xmlns:w15="http://schemas.microsoft.com/office/word/2012/wordml" xmlns:w16cex="http://schemas.microsoft.com/office/word/2018/wordml/cex" xmlns:w16cid="http://schemas.microsoft.com/office/word/2016/wordml/cid" xmlns:w16="http://schemas.microsoft.com/office/word/2018/wordml" xmlns:w16sdtdh="http://schemas.microsoft.com/office/word/2020/wordml/sdtdatahash" xmlns:w16se="http://schemas.microsoft.com/office/word/2015/wordml/symex" xmlns:wpg="http://schemas.microsoft.com/office/word/2010/wordprocessingGroup" xmlns:wpi="http://schemas.microsoft.com/office/word/2010/wordprocessingInk" xmlns:wne="http://schemas.microsoft.com/office/word/2006/wordml" xmlns:wps="http://schemas.microsoft.com/office/word/2010/wordprocessingShape" mc:Ignorable="w14 w15 w16se w16cid w16 w16cex w16sdtdh wp14">
+<w:ftr xmlns:wpc="http://schemas.microsoft.com/office/word/2010/wordprocessingCanvas" xmlns:cx="http://schemas.microsoft.com/office/drawing/2014/chartex" xmlns:cx1="http://schemas.microsoft.com/office/drawing/2015/9/8/chartex" xmlns:cx2="http://schemas.microsoft.com/office/drawing/2015/10/21/chartex" xmlns:cx3="http://schemas.microsoft.com/office/drawing/2016/5/9/chartex" xmlns:cx4="http://schemas.microsoft.com/office/drawing/2016/5/10/chartex" xmlns:cx5="http://schemas.microsoft.com/office/drawing/2016/5/11/chartex" xmlns:cx6="http://schemas.microsoft.com/office/drawing/2016/5/12/chartex" xmlns:cx7="http://schemas.microsoft.com/office/drawing/2016/5/13/chartex" xmlns:cx8="http://schemas.microsoft.com/office/drawing/2016/5/14/chartex" xmlns:mc="http://schemas.openxmlformats.org/markup-compatibility/2006" xmlns:aink="http://schemas.microsoft.com/office/drawing/2016/ink" xmlns:am3d="http://schemas.microsoft.com/office/drawing/2017/model3d" xmlns:o="urn:schemas-microsoft-com:office:office" xmlns:oel="http://schemas.microsoft.com/office/2019/extlst" xmlns:r="http://schemas.openxmlformats.org/officeDocument/2006/relationships" xmlns:m="http://schemas.openxmlformats.org/officeDocument/2006/math" xmlns:v="urn:schemas-microsoft-com:vml" xmlns:wp14="http://schemas.microsoft.com/office/word/2010/wordprocessingDrawing" xmlns:wp="http://schemas.openxmlformats.org/drawingml/2006/wordprocessingDrawing" xmlns:w10="urn:schemas-microsoft-com:office:word" xmlns:w="http://schemas.openxmlformats.org/wordprocessingml/2006/main" xmlns:w14="http://schemas.microsoft.com/office/word/2010/wordml" xmlns:w15="http://schemas.microsoft.com/office/word/2012/wordml" xmlns:w16cex="http://schemas.microsoft.com/office/word/2018/wordml/cex" xmlns:w16cid="http://schemas.microsoft.com/office/word/2016/wordml/cid" xmlns:w16="http://schemas.microsoft.com/office/word/2018/wordml" xmlns:w16sdtdh="http://schemas.microsoft.com/office/word/2020/wordml/sdtdatahash" xmlns:w16se="http://schemas.microsoft.com/office/word/2015/wordml/symex" xmlns:wpg="http://schemas.microsoft.com/office/word/2010/wordprocessingGroup" xmlns:wpi="http://schemas.microsoft.com/office/word/2010/wordprocessingInk" xmlns:wne="http://schemas.microsoft.com/office/word/2006/wordml" xmlns:wps="http://schemas.microsoft.com/office/word/2010/wordprocessingShape" mc:Ignorable="w14 w15 w16se w16cid w16 w16cex w16sdtdh wp14">
+  <w:p>
+    <w:pPr>
+      <w:pStyle w:val="Footer"/>
+    </w:pPr>
+  </w:p>
+</w:ftr>
+</file>
+
+<file path=word/footer2.xml><?xml version="1.0" encoding="utf-8"?>
+<w:ftr xmlns:wpc="http://schemas.microsoft.com/office/word/2010/wordprocessingCanvas" xmlns:cx="http://schemas.microsoft.com/office/drawing/2014/chartex" xmlns:cx1="http://schemas.microsoft.com/office/drawing/2015/9/8/chartex" xmlns:cx2="http://schemas.microsoft.com/office/drawing/2015/10/21/chartex" xmlns:cx3="http://schemas.microsoft.com/office/drawing/2016/5/9/chartex" xmlns:cx4="http://schemas.microsoft.com/office/drawing/2016/5/10/chartex" xmlns:cx5="http://schemas.microsoft.com/office/drawing/2016/5/11/chartex" xmlns:cx6="http://schemas.microsoft.com/office/drawing/2016/5/12/chartex" xmlns:cx7="http://schemas.microsoft.com/office/drawing/2016/5/13/chartex" xmlns:cx8="http://schemas.microsoft.com/office/drawing/2016/5/14/chartex" xmlns:mc="http://schemas.openxmlformats.org/markup-compatibility/2006" xmlns:aink="http://schemas.microsoft.com/office/drawing/2016/ink" xmlns:am3d="http://schemas.microsoft.com/office/drawing/2017/model3d" xmlns:o="urn:schemas-microsoft-com:office:office" xmlns:oel="http://schemas.microsoft.com/office/2019/extlst" xmlns:r="http://schemas.openxmlformats.org/officeDocument/2006/relationships" xmlns:m="http://schemas.openxmlformats.org/officeDocument/2006/math" xmlns:v="urn:schemas-microsoft-com:vml" xmlns:wp14="http://schemas.microsoft.com/office/word/2010/wordprocessingDrawing" xmlns:wp="http://schemas.openxmlformats.org/drawingml/2006/wordprocessingDrawing" xmlns:w10="urn:schemas-microsoft-com:office:word" xmlns:w="http://schemas.openxmlformats.org/wordprocessingml/2006/main" xmlns:w14="http://schemas.microsoft.com/office/word/2010/wordml" xmlns:w15="http://schemas.microsoft.com/office/word/2012/wordml" xmlns:w16cex="http://schemas.microsoft.com/office/word/2018/wordml/cex" xmlns:w16cid="http://schemas.microsoft.com/office/word/2016/wordml/cid" xmlns:w16="http://schemas.microsoft.com/office/word/2018/wordml" xmlns:w16sdtdh="http://schemas.microsoft.com/office/word/2020/wordml/sdtdatahash" xmlns:w16se="http://schemas.microsoft.com/office/word/2015/wordml/symex" xmlns:wpg="http://schemas.microsoft.com/office/word/2010/wordprocessingGroup" xmlns:wpi="http://schemas.microsoft.com/office/word/2010/wordprocessingInk" xmlns:wne="http://schemas.microsoft.com/office/word/2006/wordml" xmlns:wps="http://schemas.microsoft.com/office/word/2010/wordprocessingShape" mc:Ignorable="w14 w15 w16se w16cid w16 w16cex w16sdtdh wp14">
+  <w:p>
+    <w:pPr>
+      <w:pStyle w:val="Footer"/>
+    </w:pPr>
+  </w:p>
+</w:ftr>
+</file>
+
+<file path=word/footer3.xml><?xml version="1.0" encoding="utf-8"?>
+<w:ftr xmlns:wpc="http://schemas.microsoft.com/office/word/2010/wordprocessingCanvas" xmlns:cx="http://schemas.microsoft.com/office/drawing/2014/chartex" xmlns:cx1="http://schemas.microsoft.com/office/drawing/2015/9/8/chartex" xmlns:cx2="http://schemas.microsoft.com/office/drawing/2015/10/21/chartex" xmlns:cx3="http://schemas.microsoft.com/office/drawing/2016/5/9/chartex" xmlns:cx4="http://schemas.microsoft.com/office/drawing/2016/5/10/chartex" xmlns:cx5="http://schemas.microsoft.com/office/drawing/2016/5/11/chartex" xmlns:cx6="http://schemas.microsoft.com/office/drawing/2016/5/12/chartex" xmlns:cx7="http://schemas.microsoft.com/office/drawing/2016/5/13/chartex" xmlns:cx8="http://schemas.microsoft.com/office/drawing/2016/5/14/chartex" xmlns:mc="http://schemas.openxmlformats.org/markup-compatibility/2006" xmlns:aink="http://schemas.microsoft.com/office/drawing/2016/ink" xmlns:am3d="http://schemas.microsoft.com/office/drawing/2017/model3d" xmlns:o="urn:schemas-microsoft-com:office:office" xmlns:oel="http://schemas.microsoft.com/office/2019/extlst" xmlns:r="http://schemas.openxmlformats.org/officeDocument/2006/relationships" xmlns:m="http://schemas.openxmlformats.org/officeDocument/2006/math" xmlns:v="urn:schemas-microsoft-com:vml" xmlns:wp14="http://schemas.microsoft.com/office/word/2010/wordprocessingDrawing" xmlns:wp="http://schemas.openxmlformats.org/drawingml/2006/wordprocessingDrawing" xmlns:w10="urn:schemas-microsoft-com:office:word" xmlns:w="http://schemas.openxmlformats.org/wordprocessingml/2006/main" xmlns:w14="http://schemas.microsoft.com/office/word/2010/wordml" xmlns:w15="http://schemas.microsoft.com/office/word/2012/wordml" xmlns:w16cex="http://schemas.microsoft.com/office/word/2018/wordml/cex" xmlns:w16cid="http://schemas.microsoft.com/office/word/2016/wordml/cid" xmlns:w16="http://schemas.microsoft.com/office/word/2018/wordml" xmlns:w16sdtdh="http://schemas.microsoft.com/office/word/2020/wordml/sdtdatahash" xmlns:w16se="http://schemas.microsoft.com/office/word/2015/wordml/symex" xmlns:wpg="http://schemas.microsoft.com/office/word/2010/wordprocessingGroup" xmlns:wpi="http://schemas.microsoft.com/office/word/2010/wordprocessingInk" xmlns:wne="http://schemas.microsoft.com/office/word/2006/wordml" xmlns:wps="http://schemas.microsoft.com/office/word/2010/wordprocessingShape" mc:Ignorable="w14 w15 w16se w16cid w16 w16cex w16sdtdh wp14">
   <w:p>
     <w:pPr>
       <w:pStyle w:val="Footer"/>
@@ -172,7 +195,36 @@
         <w:szCs w:val="14"/>
         <w:lang w:eastAsia="en-GB"/>
       </w:rPr>
-      <w:t>The Heart &amp; Lung Research Institute</w:t>
+      <w:t xml:space="preserve">Victor Phillip </w:t>
+    </w:r>
+    <w:proofErr w:type="spellStart"/>
+    <w:r>
+      <w:rPr>
+        <w:rFonts w:ascii="Arial" w:eastAsia="Times New Roman" w:hAnsi="Arial" w:cs="Times New Roman"/>
+        <w:sz w:val="14"/>
+        <w:szCs w:val="14"/>
+        <w:lang w:eastAsia="en-GB"/>
+      </w:rPr>
+      <w:t>Dahdahle</w:t>
+    </w:r>
+    <w:proofErr w:type="spellEnd"/>
+    <w:r>
+      <w:rPr>
+        <w:rFonts w:ascii="Arial" w:eastAsia="Times New Roman" w:hAnsi="Arial" w:cs="Times New Roman"/>
+        <w:sz w:val="14"/>
+        <w:szCs w:val="14"/>
+        <w:lang w:eastAsia="en-GB"/>
+      </w:rPr>
+      <w:t xml:space="preserve"> </w:t>
+    </w:r>
+    <w:r>
+      <w:rPr>
+        <w:rFonts w:ascii="Arial" w:eastAsia="Times New Roman" w:hAnsi="Arial" w:cs="Times New Roman"/>
+        <w:sz w:val="14"/>
+        <w:szCs w:val="14"/>
+        <w:lang w:eastAsia="en-GB"/>
+      </w:rPr>
+      <w:t>Heart &amp; Lung Research Institute</w:t>
     </w:r>
   </w:p>
   <w:p>
@@ -344,7 +396,7 @@
 </file>
 
 <file path=word/footnotes.xml><?xml version="1.0" encoding="utf-8"?>
-<w:footnotes xmlns:wpc="http://schemas.microsoft.com/office/word/2010/wordprocessingCanvas" xmlns:cx="http://schemas.microsoft.com/office/drawing/2014/chartex" xmlns:cx1="http://schemas.microsoft.com/office/drawing/2015/9/8/chartex" xmlns:cx2="http://schemas.microsoft.com/office/drawing/2015/10/21/chartex" xmlns:cx3="http://schemas.microsoft.com/office/drawing/2016/5/9/chartex" xmlns:cx4="http://schemas.microsoft.com/office/drawing/2016/5/10/chartex" xmlns:cx5="http://schemas.microsoft.com/office/drawing/2016/5/11/chartex" xmlns:cx6="http://schemas.microsoft.com/office/drawing/2016/5/12/chartex" xmlns:cx7="http://schemas.microsoft.com/office/drawing/2016/5/13/chartex" xmlns:cx8="http://schemas.microsoft.com/office/drawing/2016/5/14/chartex" xmlns:mc="http://schemas.openxmlformats.org/markup-compatibility/2006" xmlns:aink="http://schemas.microsoft.com/office/drawing/2016/ink" xmlns:am3d="http://schemas.microsoft.com/office/drawing/2017/model3d" xmlns:o="urn:schemas-microsoft-com:office:office" xmlns:r="http://schemas.openxmlformats.org/officeDocument/2006/relationships" xmlns:m="http://schemas.openxmlformats.org/officeDocument/2006/math" xmlns:v="urn:schemas-microsoft-com:vml" xmlns:wp14="http://schemas.microsoft.com/office/word/2010/wordprocessingDrawing" xmlns:wp="http://schemas.openxmlformats.org/drawingml/2006/wordprocessingDrawing" xmlns:w10="urn:schemas-microsoft-com:office:word" xmlns:w="http://schemas.openxmlformats.org/wordprocessingml/2006/main" xmlns:w14="http://schemas.microsoft.com/office/word/2010/wordml" xmlns:w15="http://schemas.microsoft.com/office/word/2012/wordml" xmlns:w16cex="http://schemas.microsoft.com/office/word/2018/wordml/cex" xmlns:w16cid="http://schemas.microsoft.com/office/word/2016/wordml/cid" xmlns:w16="http://schemas.microsoft.com/office/word/2018/wordml" xmlns:w16sdtdh="http://schemas.microsoft.com/office/word/2020/wordml/sdtdatahash" xmlns:w16se="http://schemas.microsoft.com/office/word/2015/wordml/symex" xmlns:wpg="http://schemas.microsoft.com/office/word/2010/wordprocessingGroup" xmlns:wpi="http://schemas.microsoft.com/office/word/2010/wordprocessingInk" xmlns:wne="http://schemas.microsoft.com/office/word/2006/wordml" xmlns:wps="http://schemas.microsoft.com/office/word/2010/wordprocessingShape" mc:Ignorable="w14 w15 w16se w16cid w16 w16cex w16sdtdh wp14">
+<w:footnotes xmlns:wpc="http://schemas.microsoft.com/office/word/2010/wordprocessingCanvas" xmlns:cx="http://schemas.microsoft.com/office/drawing/2014/chartex" xmlns:cx1="http://schemas.microsoft.com/office/drawing/2015/9/8/chartex" xmlns:cx2="http://schemas.microsoft.com/office/drawing/2015/10/21/chartex" xmlns:cx3="http://schemas.microsoft.com/office/drawing/2016/5/9/chartex" xmlns:cx4="http://schemas.microsoft.com/office/drawing/2016/5/10/chartex" xmlns:cx5="http://schemas.microsoft.com/office/drawing/2016/5/11/chartex" xmlns:cx6="http://schemas.microsoft.com/office/drawing/2016/5/12/chartex" xmlns:cx7="http://schemas.microsoft.com/office/drawing/2016/5/13/chartex" xmlns:cx8="http://schemas.microsoft.com/office/drawing/2016/5/14/chartex" xmlns:mc="http://schemas.openxmlformats.org/markup-compatibility/2006" xmlns:aink="http://schemas.microsoft.com/office/drawing/2016/ink" xmlns:am3d="http://schemas.microsoft.com/office/drawing/2017/model3d" xmlns:o="urn:schemas-microsoft-com:office:office" xmlns:oel="http://schemas.microsoft.com/office/2019/extlst" xmlns:r="http://schemas.openxmlformats.org/officeDocument/2006/relationships" xmlns:m="http://schemas.openxmlformats.org/officeDocument/2006/math" xmlns:v="urn:schemas-microsoft-com:vml" xmlns:wp14="http://schemas.microsoft.com/office/word/2010/wordprocessingDrawing" xmlns:wp="http://schemas.openxmlformats.org/drawingml/2006/wordprocessingDrawing" xmlns:w10="urn:schemas-microsoft-com:office:word" xmlns:w="http://schemas.openxmlformats.org/wordprocessingml/2006/main" xmlns:w14="http://schemas.microsoft.com/office/word/2010/wordml" xmlns:w15="http://schemas.microsoft.com/office/word/2012/wordml" xmlns:w16cex="http://schemas.microsoft.com/office/word/2018/wordml/cex" xmlns:w16cid="http://schemas.microsoft.com/office/word/2016/wordml/cid" xmlns:w16="http://schemas.microsoft.com/office/word/2018/wordml" xmlns:w16sdtdh="http://schemas.microsoft.com/office/word/2020/wordml/sdtdatahash" xmlns:w16se="http://schemas.microsoft.com/office/word/2015/wordml/symex" xmlns:wpg="http://schemas.microsoft.com/office/word/2010/wordprocessingGroup" xmlns:wpi="http://schemas.microsoft.com/office/word/2010/wordprocessingInk" xmlns:wne="http://schemas.microsoft.com/office/word/2006/wordml" xmlns:wps="http://schemas.microsoft.com/office/word/2010/wordprocessingShape" mc:Ignorable="w14 w15 w16se w16cid w16 w16cex w16sdtdh wp14">
   <w:footnote w:type="separator" w:id="-1">
     <w:p>
       <w:pPr>
@@ -369,15 +421,7 @@
 </file>
 
 <file path=word/header1.xml><?xml version="1.0" encoding="utf-8"?>
-<w:hdr xmlns:wpc="http://schemas.microsoft.com/office/word/2010/wordprocessingCanvas" xmlns:cx="http://schemas.microsoft.com/office/drawing/2014/chartex" xmlns:cx1="http://schemas.microsoft.com/office/drawing/2015/9/8/chartex" xmlns:cx2="http://schemas.microsoft.com/office/drawing/2015/10/21/chartex" xmlns:cx3="http://schemas.microsoft.com/office/drawing/2016/5/9/chartex" xmlns:cx4="http://schemas.microsoft.com/office/drawing/2016/5/10/chartex" xmlns:cx5="http://schemas.microsoft.com/office/drawing/2016/5/11/chartex" xmlns:cx6="http://schemas.microsoft.com/office/drawing/2016/5/12/chartex" xmlns:cx7="http://schemas.microsoft.com/office/drawing/2016/5/13/chartex" xmlns:cx8="http://schemas.microsoft.com/office/drawing/2016/5/14/chartex" xmlns:mc="http://schemas.openxmlformats.org/markup-compatibility/2006" xmlns:aink="http://schemas.microsoft.com/office/drawing/2016/ink" xmlns:am3d="http://schemas.microsoft.com/office/drawing/2017/model3d" xmlns:o="urn:schemas-microsoft-com:office:office" xmlns:r="http://schemas.openxmlformats.org/officeDocument/2006/relationships" xmlns:m="http://schemas.openxmlformats.org/officeDocument/2006/math" xmlns:v="urn:schemas-microsoft-com:vml" xmlns:wp14="http://schemas.microsoft.com/office/word/2010/wordprocessingDrawing" xmlns:wp="http://schemas.openxmlformats.org/drawingml/2006/wordprocessingDrawing" xmlns:w10="urn:schemas-microsoft-com:office:word" xmlns:w="http://schemas.openxmlformats.org/wordprocessingml/2006/main" xmlns:w14="http://schemas.microsoft.com/office/word/2010/wordml" xmlns:w15="http://schemas.microsoft.com/office/word/2012/wordml" xmlns:w16cex="http://schemas.microsoft.com/office/word/2018/wordml/cex" xmlns:w16cid="http://schemas.microsoft.com/office/word/2016/wordml/cid" xmlns:w16="http://schemas.microsoft.com/office/word/2018/wordml" xmlns:w16sdtdh="http://schemas.microsoft.com/office/word/2020/wordml/sdtdatahash" xmlns:w16se="http://schemas.microsoft.com/office/word/2015/wordml/symex" xmlns:wpg="http://schemas.microsoft.com/office/word/2010/wordprocessingGroup" xmlns:wpi="http://schemas.microsoft.com/office/word/2010/wordprocessingInk" xmlns:wne="http://schemas.microsoft.com/office/word/2006/wordml" xmlns:wps="http://schemas.microsoft.com/office/word/2010/wordprocessingShape" mc:Ignorable="w14 w15 w16se w16cid w16 w16cex w16sdtdh wp14">
-  <w:p>
-    <w:pPr>
-      <w:pStyle w:val="Header"/>
-    </w:pPr>
-    <w:r>
-      <w:t>Continued …/</w:t>
-    </w:r>
-  </w:p>
+<w:hdr xmlns:wpc="http://schemas.microsoft.com/office/word/2010/wordprocessingCanvas" xmlns:cx="http://schemas.microsoft.com/office/drawing/2014/chartex" xmlns:cx1="http://schemas.microsoft.com/office/drawing/2015/9/8/chartex" xmlns:cx2="http://schemas.microsoft.com/office/drawing/2015/10/21/chartex" xmlns:cx3="http://schemas.microsoft.com/office/drawing/2016/5/9/chartex" xmlns:cx4="http://schemas.microsoft.com/office/drawing/2016/5/10/chartex" xmlns:cx5="http://schemas.microsoft.com/office/drawing/2016/5/11/chartex" xmlns:cx6="http://schemas.microsoft.com/office/drawing/2016/5/12/chartex" xmlns:cx7="http://schemas.microsoft.com/office/drawing/2016/5/13/chartex" xmlns:cx8="http://schemas.microsoft.com/office/drawing/2016/5/14/chartex" xmlns:mc="http://schemas.openxmlformats.org/markup-compatibility/2006" xmlns:aink="http://schemas.microsoft.com/office/drawing/2016/ink" xmlns:am3d="http://schemas.microsoft.com/office/drawing/2017/model3d" xmlns:o="urn:schemas-microsoft-com:office:office" xmlns:oel="http://schemas.microsoft.com/office/2019/extlst" xmlns:r="http://schemas.openxmlformats.org/officeDocument/2006/relationships" xmlns:m="http://schemas.openxmlformats.org/officeDocument/2006/math" xmlns:v="urn:schemas-microsoft-com:vml" xmlns:wp14="http://schemas.microsoft.com/office/word/2010/wordprocessingDrawing" xmlns:wp="http://schemas.openxmlformats.org/drawingml/2006/wordprocessingDrawing" xmlns:w10="urn:schemas-microsoft-com:office:word" xmlns:w="http://schemas.openxmlformats.org/wordprocessingml/2006/main" xmlns:w14="http://schemas.microsoft.com/office/word/2010/wordml" xmlns:w15="http://schemas.microsoft.com/office/word/2012/wordml" xmlns:w16cex="http://schemas.microsoft.com/office/word/2018/wordml/cex" xmlns:w16cid="http://schemas.microsoft.com/office/word/2016/wordml/cid" xmlns:w16="http://schemas.microsoft.com/office/word/2018/wordml" xmlns:w16sdtdh="http://schemas.microsoft.com/office/word/2020/wordml/sdtdatahash" xmlns:w16se="http://schemas.microsoft.com/office/word/2015/wordml/symex" xmlns:wpg="http://schemas.microsoft.com/office/word/2010/wordprocessingGroup" xmlns:wpi="http://schemas.microsoft.com/office/word/2010/wordprocessingInk" xmlns:wne="http://schemas.microsoft.com/office/word/2006/wordml" xmlns:wps="http://schemas.microsoft.com/office/word/2010/wordprocessingShape" mc:Ignorable="w14 w15 w16se w16cid w16 w16cex w16sdtdh wp14">
   <w:p>
     <w:pPr>
       <w:pStyle w:val="Header"/>
@@ -387,7 +431,25 @@
 </file>
 
 <file path=word/header2.xml><?xml version="1.0" encoding="utf-8"?>
-<w:hdr xmlns:wpc="http://schemas.microsoft.com/office/word/2010/wordprocessingCanvas" xmlns:cx="http://schemas.microsoft.com/office/drawing/2014/chartex" xmlns:cx1="http://schemas.microsoft.com/office/drawing/2015/9/8/chartex" xmlns:cx2="http://schemas.microsoft.com/office/drawing/2015/10/21/chartex" xmlns:cx3="http://schemas.microsoft.com/office/drawing/2016/5/9/chartex" xmlns:cx4="http://schemas.microsoft.com/office/drawing/2016/5/10/chartex" xmlns:cx5="http://schemas.microsoft.com/office/drawing/2016/5/11/chartex" xmlns:cx6="http://schemas.microsoft.com/office/drawing/2016/5/12/chartex" xmlns:cx7="http://schemas.microsoft.com/office/drawing/2016/5/13/chartex" xmlns:cx8="http://schemas.microsoft.com/office/drawing/2016/5/14/chartex" xmlns:mc="http://schemas.openxmlformats.org/markup-compatibility/2006" xmlns:aink="http://schemas.microsoft.com/office/drawing/2016/ink" xmlns:am3d="http://schemas.microsoft.com/office/drawing/2017/model3d" xmlns:o="urn:schemas-microsoft-com:office:office" xmlns:r="http://schemas.openxmlformats.org/officeDocument/2006/relationships" xmlns:m="http://schemas.openxmlformats.org/officeDocument/2006/math" xmlns:v="urn:schemas-microsoft-com:vml" xmlns:wp14="http://schemas.microsoft.com/office/word/2010/wordprocessingDrawing" xmlns:wp="http://schemas.openxmlformats.org/drawingml/2006/wordprocessingDrawing" xmlns:w10="urn:schemas-microsoft-com:office:word" xmlns:w="http://schemas.openxmlformats.org/wordprocessingml/2006/main" xmlns:w14="http://schemas.microsoft.com/office/word/2010/wordml" xmlns:w15="http://schemas.microsoft.com/office/word/2012/wordml" xmlns:w16cex="http://schemas.microsoft.com/office/word/2018/wordml/cex" xmlns:w16cid="http://schemas.microsoft.com/office/word/2016/wordml/cid" xmlns:w16="http://schemas.microsoft.com/office/word/2018/wordml" xmlns:w16sdtdh="http://schemas.microsoft.com/office/word/2020/wordml/sdtdatahash" xmlns:w16se="http://schemas.microsoft.com/office/word/2015/wordml/symex" xmlns:wpg="http://schemas.microsoft.com/office/word/2010/wordprocessingGroup" xmlns:wpi="http://schemas.microsoft.com/office/word/2010/wordprocessingInk" xmlns:wne="http://schemas.microsoft.com/office/word/2006/wordml" xmlns:wps="http://schemas.microsoft.com/office/word/2010/wordprocessingShape" mc:Ignorable="w14 w15 w16se w16cid w16 w16cex w16sdtdh wp14">
+<w:hdr xmlns:wpc="http://schemas.microsoft.com/office/word/2010/wordprocessingCanvas" xmlns:cx="http://schemas.microsoft.com/office/drawing/2014/chartex" xmlns:cx1="http://schemas.microsoft.com/office/drawing/2015/9/8/chartex" xmlns:cx2="http://schemas.microsoft.com/office/drawing/2015/10/21/chartex" xmlns:cx3="http://schemas.microsoft.com/office/drawing/2016/5/9/chartex" xmlns:cx4="http://schemas.microsoft.com/office/drawing/2016/5/10/chartex" xmlns:cx5="http://schemas.microsoft.com/office/drawing/2016/5/11/chartex" xmlns:cx6="http://schemas.microsoft.com/office/drawing/2016/5/12/chartex" xmlns:cx7="http://schemas.microsoft.com/office/drawing/2016/5/13/chartex" xmlns:cx8="http://schemas.microsoft.com/office/drawing/2016/5/14/chartex" xmlns:mc="http://schemas.openxmlformats.org/markup-compatibility/2006" xmlns:aink="http://schemas.microsoft.com/office/drawing/2016/ink" xmlns:am3d="http://schemas.microsoft.com/office/drawing/2017/model3d" xmlns:o="urn:schemas-microsoft-com:office:office" xmlns:oel="http://schemas.microsoft.com/office/2019/extlst" xmlns:r="http://schemas.openxmlformats.org/officeDocument/2006/relationships" xmlns:m="http://schemas.openxmlformats.org/officeDocument/2006/math" xmlns:v="urn:schemas-microsoft-com:vml" xmlns:wp14="http://schemas.microsoft.com/office/word/2010/wordprocessingDrawing" xmlns:wp="http://schemas.openxmlformats.org/drawingml/2006/wordprocessingDrawing" xmlns:w10="urn:schemas-microsoft-com:office:word" xmlns:w="http://schemas.openxmlformats.org/wordprocessingml/2006/main" xmlns:w14="http://schemas.microsoft.com/office/word/2010/wordml" xmlns:w15="http://schemas.microsoft.com/office/word/2012/wordml" xmlns:w16cex="http://schemas.microsoft.com/office/word/2018/wordml/cex" xmlns:w16cid="http://schemas.microsoft.com/office/word/2016/wordml/cid" xmlns:w16="http://schemas.microsoft.com/office/word/2018/wordml" xmlns:w16sdtdh="http://schemas.microsoft.com/office/word/2020/wordml/sdtdatahash" xmlns:w16se="http://schemas.microsoft.com/office/word/2015/wordml/symex" xmlns:wpg="http://schemas.microsoft.com/office/word/2010/wordprocessingGroup" xmlns:wpi="http://schemas.microsoft.com/office/word/2010/wordprocessingInk" xmlns:wne="http://schemas.microsoft.com/office/word/2006/wordml" xmlns:wps="http://schemas.microsoft.com/office/word/2010/wordprocessingShape" mc:Ignorable="w14 w15 w16se w16cid w16 w16cex w16sdtdh wp14">
+  <w:p>
+    <w:pPr>
+      <w:pStyle w:val="Header"/>
+    </w:pPr>
+    <w:r>
+      <w:t>Continued …/</w:t>
+    </w:r>
+  </w:p>
+  <w:p>
+    <w:pPr>
+      <w:pStyle w:val="Header"/>
+    </w:pPr>
+  </w:p>
+</w:hdr>
+</file>
+
+<file path=word/header3.xml><?xml version="1.0" encoding="utf-8"?>
+<w:hdr xmlns:wpc="http://schemas.microsoft.com/office/word/2010/wordprocessingCanvas" xmlns:cx="http://schemas.microsoft.com/office/drawing/2014/chartex" xmlns:cx1="http://schemas.microsoft.com/office/drawing/2015/9/8/chartex" xmlns:cx2="http://schemas.microsoft.com/office/drawing/2015/10/21/chartex" xmlns:cx3="http://schemas.microsoft.com/office/drawing/2016/5/9/chartex" xmlns:cx4="http://schemas.microsoft.com/office/drawing/2016/5/10/chartex" xmlns:cx5="http://schemas.microsoft.com/office/drawing/2016/5/11/chartex" xmlns:cx6="http://schemas.microsoft.com/office/drawing/2016/5/12/chartex" xmlns:cx7="http://schemas.microsoft.com/office/drawing/2016/5/13/chartex" xmlns:cx8="http://schemas.microsoft.com/office/drawing/2016/5/14/chartex" xmlns:mc="http://schemas.openxmlformats.org/markup-compatibility/2006" xmlns:aink="http://schemas.microsoft.com/office/drawing/2016/ink" xmlns:am3d="http://schemas.microsoft.com/office/drawing/2017/model3d" xmlns:o="urn:schemas-microsoft-com:office:office" xmlns:oel="http://schemas.microsoft.com/office/2019/extlst" xmlns:r="http://schemas.openxmlformats.org/officeDocument/2006/relationships" xmlns:m="http://schemas.openxmlformats.org/officeDocument/2006/math" xmlns:v="urn:schemas-microsoft-com:vml" xmlns:wp14="http://schemas.microsoft.com/office/word/2010/wordprocessingDrawing" xmlns:wp="http://schemas.openxmlformats.org/drawingml/2006/wordprocessingDrawing" xmlns:w10="urn:schemas-microsoft-com:office:word" xmlns:w="http://schemas.openxmlformats.org/wordprocessingml/2006/main" xmlns:w14="http://schemas.microsoft.com/office/word/2010/wordml" xmlns:w15="http://schemas.microsoft.com/office/word/2012/wordml" xmlns:w16cex="http://schemas.microsoft.com/office/word/2018/wordml/cex" xmlns:w16cid="http://schemas.microsoft.com/office/word/2016/wordml/cid" xmlns:w16="http://schemas.microsoft.com/office/word/2018/wordml" xmlns:w16sdtdh="http://schemas.microsoft.com/office/word/2020/wordml/sdtdatahash" xmlns:w16se="http://schemas.microsoft.com/office/word/2015/wordml/symex" xmlns:wpg="http://schemas.microsoft.com/office/word/2010/wordprocessingGroup" xmlns:wpi="http://schemas.microsoft.com/office/word/2010/wordprocessingInk" xmlns:wne="http://schemas.microsoft.com/office/word/2006/wordml" xmlns:wps="http://schemas.microsoft.com/office/word/2010/wordprocessingShape" mc:Ignorable="w14 w15 w16se w16cid w16 w16cex w16sdtdh wp14">
   <w:tbl>
     <w:tblPr>
       <w:tblW w:w="9423" w:type="dxa"/>

</xml_diff>

<commit_message>
Deployed 261b2bd with MkDocs version: 1.1.2
</commit_message>
<xml_diff>
--- a/files/CEU Letterhead- HLRI.docx
+++ b/files/CEU Letterhead- HLRI.docx
@@ -205,7 +205,16 @@
         <w:szCs w:val="14"/>
         <w:lang w:eastAsia="en-GB"/>
       </w:rPr>
-      <w:t>Dahdahle</w:t>
+      <w:t>Dahdale</w:t>
+    </w:r>
+    <w:r>
+      <w:rPr>
+        <w:rFonts w:ascii="Arial" w:eastAsia="Times New Roman" w:hAnsi="Arial" w:cs="Times New Roman"/>
+        <w:sz w:val="14"/>
+        <w:szCs w:val="14"/>
+        <w:lang w:eastAsia="en-GB"/>
+      </w:rPr>
+      <w:t>h</w:t>
     </w:r>
     <w:proofErr w:type="spellEnd"/>
     <w:r>

</xml_diff>